<commit_message>
Add file with responds to first comments.
</commit_message>
<xml_diff>
--- a/Working documents/Internal comments and feedback/Downscalingv0.1_comments-DH.docx
+++ b/Working documents/Internal comments and feedback/Downscalingv0.1_comments-DH.docx
@@ -115,11 +115,13 @@
           <w:numId w:val="2"/>
         </w:numPr>
         <w:rPr>
-          <w:lang w:val="de-AT"/>
-        </w:rPr>
-      </w:pPr>
-      <w:r>
-        <w:rPr>
+          <w:highlight w:val="yellow"/>
+          <w:lang w:val="de-AT"/>
+        </w:rPr>
+      </w:pPr>
+      <w:r>
+        <w:rPr>
+          <w:highlight w:val="yellow"/>
           <w:lang w:val="de-AT"/>
         </w:rPr>
         <w:t>die Einleitung ist mit “</w:t>
@@ -127,6 +129,7 @@
       <w:proofErr w:type="spellStart"/>
       <w:r>
         <w:rPr>
+          <w:highlight w:val="yellow"/>
           <w:lang w:val="de-AT"/>
         </w:rPr>
         <w:t>greatest</w:t>
@@ -134,6 +137,7 @@
       <w:proofErr w:type="spellEnd"/>
       <w:r>
         <w:rPr>
+          <w:highlight w:val="yellow"/>
           <w:lang w:val="de-AT"/>
         </w:rPr>
         <w:t xml:space="preserve"> </w:t>
@@ -141,6 +145,7 @@
       <w:proofErr w:type="spellStart"/>
       <w:r>
         <w:rPr>
+          <w:highlight w:val="yellow"/>
           <w:lang w:val="de-AT"/>
         </w:rPr>
         <w:t>challenge</w:t>
@@ -148,6 +153,7 @@
       <w:proofErr w:type="spellEnd"/>
       <w:r>
         <w:rPr>
+          <w:highlight w:val="yellow"/>
           <w:lang w:val="de-AT"/>
         </w:rPr>
         <w:t xml:space="preserve"> </w:t>
@@ -155,6 +161,7 @@
       <w:proofErr w:type="spellStart"/>
       <w:r>
         <w:rPr>
+          <w:highlight w:val="yellow"/>
           <w:lang w:val="de-AT"/>
         </w:rPr>
         <w:t>of</w:t>
@@ -162,6 +169,7 @@
       <w:proofErr w:type="spellEnd"/>
       <w:r>
         <w:rPr>
+          <w:highlight w:val="yellow"/>
           <w:lang w:val="de-AT"/>
         </w:rPr>
         <w:t xml:space="preserve"> </w:t>
@@ -169,6 +177,7 @@
       <w:proofErr w:type="spellStart"/>
       <w:r>
         <w:rPr>
+          <w:highlight w:val="yellow"/>
           <w:lang w:val="de-AT"/>
         </w:rPr>
         <w:t>humanity</w:t>
@@ -176,6 +185,7 @@
       <w:proofErr w:type="spellEnd"/>
       <w:r>
         <w:rPr>
+          <w:highlight w:val="yellow"/>
           <w:lang w:val="de-AT"/>
         </w:rPr>
         <w:t xml:space="preserve">” viel zu dick aufgetragen, dafür kriegt man überhaupt keine Info, was die notwendigen Veränderungen jetzt eigentlich heißen. </w:t>
@@ -183,6 +193,7 @@
       <w:proofErr w:type="spellStart"/>
       <w:r>
         <w:rPr>
+          <w:highlight w:val="yellow"/>
           <w:lang w:val="de-AT"/>
         </w:rPr>
         <w:t>zB</w:t>
@@ -190,6 +201,7 @@
       <w:proofErr w:type="spellEnd"/>
       <w:r>
         <w:rPr>
+          <w:highlight w:val="yellow"/>
           <w:lang w:val="de-AT"/>
         </w:rPr>
         <w:t xml:space="preserve"> Referenz zu Fit </w:t>
@@ -197,6 +209,7 @@
       <w:proofErr w:type="spellStart"/>
       <w:r>
         <w:rPr>
+          <w:highlight w:val="yellow"/>
           <w:lang w:val="de-AT"/>
         </w:rPr>
         <w:t>for</w:t>
@@ -204,6 +217,7 @@
       <w:proofErr w:type="spellEnd"/>
       <w:r>
         <w:rPr>
+          <w:highlight w:val="yellow"/>
           <w:lang w:val="de-AT"/>
         </w:rPr>
         <w:t xml:space="preserve"> 55</w:t>
@@ -224,11 +238,13 @@
           <w:numId w:val="1"/>
         </w:numPr>
         <w:rPr>
-          <w:lang w:val="de-AT"/>
-        </w:rPr>
-      </w:pPr>
-      <w:r>
-        <w:rPr>
+          <w:highlight w:val="yellow"/>
+          <w:lang w:val="de-AT"/>
+        </w:rPr>
+      </w:pPr>
+      <w:r>
+        <w:rPr>
+          <w:highlight w:val="yellow"/>
           <w:lang w:val="de-AT"/>
         </w:rPr>
         <w:t xml:space="preserve">du hast einige Absätze drinnen, wo du eine relevante Aussage in leicht abgewandelter Form mehrmals wiederholst, das führt zu sehr </w:t>
@@ -236,6 +252,7 @@
       <w:proofErr w:type="spellStart"/>
       <w:r>
         <w:rPr>
+          <w:highlight w:val="yellow"/>
           <w:lang w:val="de-AT"/>
         </w:rPr>
         <w:t>skurilen</w:t>
@@ -243,6 +260,7 @@
       <w:proofErr w:type="spellEnd"/>
       <w:r>
         <w:rPr>
+          <w:highlight w:val="yellow"/>
           <w:lang w:val="de-AT"/>
         </w:rPr>
         <w:t xml:space="preserve"> Wortwiederholungen - ich </w:t>
@@ -250,6 +268,7 @@
       <w:proofErr w:type="gramStart"/>
       <w:r>
         <w:rPr>
+          <w:highlight w:val="yellow"/>
           <w:lang w:val="de-AT"/>
         </w:rPr>
         <w:t>hab</w:t>
@@ -257,6 +276,7 @@
       <w:proofErr w:type="gramEnd"/>
       <w:r>
         <w:rPr>
+          <w:highlight w:val="yellow"/>
           <w:lang w:val="de-AT"/>
         </w:rPr>
         <w:t xml:space="preserve"> das an ein paar Stellen mal markiert, damit es dir </w:t>
@@ -264,6 +284,7 @@
       <w:proofErr w:type="spellStart"/>
       <w:r>
         <w:rPr>
+          <w:highlight w:val="yellow"/>
           <w:lang w:val="de-AT"/>
         </w:rPr>
         <w:t>auffälllt</w:t>
@@ -278,11 +299,13 @@
           <w:numId w:val="1"/>
         </w:numPr>
         <w:rPr>
-          <w:lang w:val="de-AT"/>
-        </w:rPr>
-      </w:pPr>
-      <w:r>
-        <w:rPr>
+          <w:highlight w:val="yellow"/>
+          <w:lang w:val="de-AT"/>
+        </w:rPr>
+      </w:pPr>
+      <w:r>
+        <w:rPr>
+          <w:highlight w:val="yellow"/>
           <w:lang w:val="de-AT"/>
         </w:rPr>
         <w:t>die Erklärung, was NUTS-Regionen sind und welche regionalen Einheiten du jetzt verwendest, ist unverständlich</w:t>
@@ -351,6 +374,7 @@
     <w:p>
       <w:pPr>
         <w:rPr>
+          <w:i/>
           <w:lang w:val="de-AT"/>
         </w:rPr>
       </w:pPr>
@@ -372,10 +396,85 @@
         <w:rPr>
           <w:lang w:val="de-AT"/>
         </w:rPr>
-        <w:t xml:space="preserve"> 1 (Bezeichnung laut der aktuellen Version des Manuskripts) ist bereits sehr dicht an Informationen. Die neu hinzugefügte Abbildung verdeutlicht die Veränderung der einzelnen Energieträger im Wärmesektor zwischen 2017 (heute) und 2050. </w:t>
-      </w:r>
-      <w:bookmarkStart w:id="0" w:name="_GoBack"/>
-      <w:bookmarkEnd w:id="0"/>
+        <w:t xml:space="preserve"> 1 (Bezeichnung laut der aktuellen Version des Manuskripts) ist bereits sehr dicht an Informationen. Die neu hinzugefügte Abbildung verdeutlicht die Veränderung der einzelnen Energieträger im Wärmesektor zwischen </w:t>
+      </w:r>
+      <w:r>
+        <w:rPr>
+          <w:lang w:val="de-AT"/>
+        </w:rPr>
+        <w:t>2020 (heute) und 2050. (C</w:t>
+      </w:r>
+      <w:r>
+        <w:rPr>
+          <w:i/>
+          <w:lang w:val="de-AT"/>
+        </w:rPr>
+        <w:t xml:space="preserve">lose #6 </w:t>
+      </w:r>
+      <w:proofErr w:type="spellStart"/>
+      <w:r>
+        <w:rPr>
+          <w:i/>
+          <w:lang w:val="de-AT"/>
+        </w:rPr>
+        <w:t>by</w:t>
+      </w:r>
+      <w:proofErr w:type="spellEnd"/>
+      <w:r>
+        <w:rPr>
+          <w:i/>
+          <w:lang w:val="de-AT"/>
+        </w:rPr>
+        <w:t xml:space="preserve"> </w:t>
+      </w:r>
+      <w:proofErr w:type="spellStart"/>
+      <w:r>
+        <w:rPr>
+          <w:i/>
+          <w:lang w:val="de-AT"/>
+        </w:rPr>
+        <w:t>adding</w:t>
+      </w:r>
+      <w:proofErr w:type="spellEnd"/>
+      <w:r>
+        <w:rPr>
+          <w:i/>
+          <w:lang w:val="de-AT"/>
+        </w:rPr>
+        <w:t xml:space="preserve"> a </w:t>
+      </w:r>
+      <w:proofErr w:type="spellStart"/>
+      <w:r>
+        <w:rPr>
+          <w:i/>
+          <w:lang w:val="de-AT"/>
+        </w:rPr>
+        <w:t>new</w:t>
+      </w:r>
+      <w:proofErr w:type="spellEnd"/>
+      <w:r>
+        <w:rPr>
+          <w:i/>
+          <w:lang w:val="de-AT"/>
+        </w:rPr>
+        <w:t xml:space="preserve"> </w:t>
+      </w:r>
+      <w:proofErr w:type="spellStart"/>
+      <w:r>
+        <w:rPr>
+          <w:i/>
+          <w:lang w:val="de-AT"/>
+        </w:rPr>
+        <w:t>figure</w:t>
+      </w:r>
+      <w:proofErr w:type="spellEnd"/>
+      <w:r>
+        <w:rPr>
+          <w:i/>
+          <w:lang w:val="de-AT"/>
+        </w:rPr>
+        <w:t>)</w:t>
+      </w:r>
     </w:p>
     <w:p>
       <w:pPr>
@@ -411,6 +510,33 @@
     </w:p>
     <w:p>
       <w:pPr>
+        <w:rPr>
+          <w:lang w:val="de-AT"/>
+        </w:rPr>
+      </w:pPr>
+      <w:r>
+        <w:rPr>
+          <w:lang w:val="de-AT"/>
+        </w:rPr>
+        <w:t xml:space="preserve">Habe ich geändert. Bei Table 3 ist nun eine ausführliche Beschreibung der Regionen eingefügt. </w:t>
+      </w:r>
+      <w:proofErr w:type="spellStart"/>
+      <w:r>
+        <w:rPr>
+          <w:lang w:val="de-AT"/>
+        </w:rPr>
+        <w:t>Figure</w:t>
+      </w:r>
+      <w:proofErr w:type="spellEnd"/>
+      <w:r>
+        <w:rPr>
+          <w:lang w:val="de-AT"/>
+        </w:rPr>
+        <w:t xml:space="preserve"> 4 habe ich ersatzlos entfernt. </w:t>
+      </w:r>
+    </w:p>
+    <w:p>
+      <w:pPr>
         <w:pStyle w:val="Untertitel"/>
         <w:numPr>
           <w:ilvl w:val="0"/>
@@ -443,6 +569,75 @@
     </w:p>
     <w:p>
       <w:pPr>
+        <w:rPr>
+          <w:lang w:val="de-AT"/>
+        </w:rPr>
+      </w:pPr>
+      <w:r>
+        <w:rPr>
+          <w:lang w:val="de-AT"/>
+        </w:rPr>
+        <w:t xml:space="preserve">Wie besprochen habe ich </w:t>
+      </w:r>
+      <w:proofErr w:type="spellStart"/>
+      <w:r>
+        <w:rPr>
+          <w:lang w:val="de-AT"/>
+        </w:rPr>
+        <w:t>Figure</w:t>
+      </w:r>
+      <w:proofErr w:type="spellEnd"/>
+      <w:r>
+        <w:rPr>
+          <w:lang w:val="de-AT"/>
+        </w:rPr>
+        <w:t xml:space="preserve"> 3 (Boxplot) fundamental überarbeitet. Die x-Achse beschreibt nun die Anzahl an Iterationen („</w:t>
+      </w:r>
+      <w:proofErr w:type="spellStart"/>
+      <w:r>
+        <w:rPr>
+          <w:lang w:val="de-AT"/>
+        </w:rPr>
+        <w:t>Number</w:t>
+      </w:r>
+      <w:proofErr w:type="spellEnd"/>
+      <w:r>
+        <w:rPr>
+          <w:lang w:val="de-AT"/>
+        </w:rPr>
+        <w:t xml:space="preserve"> </w:t>
+      </w:r>
+      <w:proofErr w:type="spellStart"/>
+      <w:r>
+        <w:rPr>
+          <w:lang w:val="de-AT"/>
+        </w:rPr>
+        <w:t>of</w:t>
+      </w:r>
+      <w:proofErr w:type="spellEnd"/>
+      <w:r>
+        <w:rPr>
+          <w:lang w:val="de-AT"/>
+        </w:rPr>
+        <w:t xml:space="preserve"> </w:t>
+      </w:r>
+      <w:proofErr w:type="spellStart"/>
+      <w:r>
+        <w:rPr>
+          <w:lang w:val="de-AT"/>
+        </w:rPr>
+        <w:t>iterations</w:t>
+      </w:r>
+      <w:proofErr w:type="spellEnd"/>
+      <w:r>
+        <w:rPr>
+          <w:lang w:val="de-AT"/>
+        </w:rPr>
+        <w:t xml:space="preserve">“). </w:t>
+      </w:r>
+    </w:p>
+    <w:p>
+      <w:pPr>
         <w:pStyle w:val="Untertitel"/>
         <w:numPr>
           <w:ilvl w:val="0"/>
@@ -480,6 +675,57 @@
         </w:rPr>
         <w:t xml:space="preserve"> deinen ersten Aufschlag ganz gut gefunden, ich versteh nicht, warum du an dem nicht weiterarbeitest</w:t>
       </w:r>
+    </w:p>
+    <w:p>
+      <w:pPr>
+        <w:rPr>
+          <w:lang w:val="de-AT"/>
+        </w:rPr>
+      </w:pPr>
+      <w:proofErr w:type="spellStart"/>
+      <w:r>
+        <w:rPr>
+          <w:lang w:val="de-AT"/>
+        </w:rPr>
+        <w:t>Figure</w:t>
+      </w:r>
+      <w:proofErr w:type="spellEnd"/>
+      <w:r>
+        <w:rPr>
+          <w:lang w:val="de-AT"/>
+        </w:rPr>
+        <w:t xml:space="preserve"> 4 habe ich ersatzlos entfernt. Schauen wir nach der nächsten Iteration, ob wir nochmals über quantitative Ergebnisse sprechen müssen. </w:t>
+      </w:r>
+      <w:proofErr w:type="spellStart"/>
+      <w:r>
+        <w:rPr>
+          <w:lang w:val="de-AT"/>
+        </w:rPr>
+        <w:t>Figure</w:t>
+      </w:r>
+      <w:proofErr w:type="spellEnd"/>
+      <w:r>
+        <w:rPr>
+          <w:lang w:val="de-AT"/>
+        </w:rPr>
+        <w:t xml:space="preserve"> 5 habe ich fundamental überarbeitet (wie bereits über </w:t>
+      </w:r>
+      <w:proofErr w:type="spellStart"/>
+      <w:r>
+        <w:rPr>
+          <w:lang w:val="de-AT"/>
+        </w:rPr>
+        <w:t>Slack</w:t>
+      </w:r>
+      <w:proofErr w:type="spellEnd"/>
+      <w:r>
+        <w:rPr>
+          <w:lang w:val="de-AT"/>
+        </w:rPr>
+        <w:t xml:space="preserve"> punktuell besprochen). </w:t>
+      </w:r>
+      <w:bookmarkStart w:id="0" w:name="_GoBack"/>
+      <w:bookmarkEnd w:id="0"/>
     </w:p>
     <w:sectPr>
       <w:pgSz w:w="11906" w:h="16838"/>

</xml_diff>